<commit_message>
More info for error "tbl_"
Ruled out the error was caused by selling item stocked in another location.
</commit_message>
<xml_diff>
--- a/Error Tracking/POS Error Tracking Report_InvalidObjectNameTbl_.docx
+++ b/Error Tracking/POS Error Tracking Report_InvalidObjectNameTbl_.docx
@@ -32,15 +32,94 @@
     </w:p>
     <w:p>
       <w:r>
-        <w:t>Trying a resolution of setting the Session[“</w:t>
-      </w:r>
-      <w:proofErr w:type="spellStart"/>
-      <w:r>
-        <w:t>ItemsInCart</w:t>
-      </w:r>
-      <w:proofErr w:type="spellEnd"/>
-      <w:r>
-        <w:t>”] to null prior to the sale and Page Load event. Will track status to find out if this overall solves the error or causes an underlying problem.</w:t>
+        <w:t>Trying a resolution of setting the Session[“ItemsInCart”] to null prior to the sale and Page Load event. Will track status to find out if this overall solves the error or causes an underlying problem.</w:t>
+      </w:r>
+    </w:p>
+    <w:p>
+      <w:r>
+        <w:rPr>
+          <w:b/>
+          <w:bCs/>
+        </w:rPr>
+        <w:t>Description:</w:t>
+      </w:r>
+      <w:r>
+        <w:t xml:space="preserve"> What were you doing that caused the error? (Please be as specific as possible)</w:t>
+      </w:r>
+    </w:p>
+    <w:p>
+      <w:r>
+        <w:t>Code: -2146232060</w:t>
+      </w:r>
+    </w:p>
+    <w:p>
+      <w:r>
+        <w:t>Error: ‘Invalid object name ‘’tbl_’’.’</w:t>
+      </w:r>
+    </w:p>
+    <w:p>
+      <w:r>
+        <w:t>Dates Occurred: 9/20/2017, 10/2/2017, 10/3/2017, 10/4/2017, 10/16/2017</w:t>
+      </w:r>
+    </w:p>
+    <w:p>
+      <w:r>
+        <w:t>Pages: SalesCart &amp; SalesCheckout</w:t>
+      </w:r>
+    </w:p>
+    <w:p>
+      <w:r>
+        <w:t>Method: OnRowDeleteing &amp; btnCancelSale_Click</w:t>
+      </w:r>
+    </w:p>
+    <w:p>
+      <w:pPr>
+        <w:rPr>
+          <w:rFonts w:cstheme="minorHAnsi"/>
+          <w:color w:val="000000"/>
+        </w:rPr>
+      </w:pPr>
+      <w:r>
+        <w:t xml:space="preserve">**Most Likely Procedures: idu.updateQuantity &amp; </w:t>
+      </w:r>
+      <w:r>
+        <w:rPr>
+          <w:rFonts w:cstheme="minorHAnsi"/>
+          <w:color w:val="000000"/>
+        </w:rPr>
+        <w:t>removeQTYfromInventoryWithSKU</w:t>
+      </w:r>
+    </w:p>
+    <w:p>
+      <w:pPr>
+        <w:rPr>
+          <w:rFonts w:cstheme="minorHAnsi"/>
+          <w:color w:val="000000"/>
+        </w:rPr>
+      </w:pPr>
+      <w:r>
+        <w:rPr>
+          <w:rFonts w:cstheme="minorHAnsi"/>
+          <w:color w:val="000000"/>
+        </w:rPr>
+        <w:t xml:space="preserve">**Possible Cause: the typeID for the item in cart does not match a typeID in tbl_itemType. Looked through all items in stock in Dev database </w:t>
+      </w:r>
+      <w:r>
+        <w:rPr>
+          <w:rFonts w:cstheme="minorHAnsi"/>
+          <w:color w:val="000000"/>
+        </w:rPr>
+        <w:t xml:space="preserve">and they all have a 1, 2, or 3 type. These will match in the table. </w:t>
+      </w:r>
+    </w:p>
+    <w:p>
+      <w:r>
+        <w:t>Error occurred again on 10/31, after discounting an item to $0 cost and processing the sale. Then it occurred on the next transaction. Tried to duplicate in the dev database but was unsuccessful.</w:t>
+      </w:r>
+    </w:p>
+    <w:p>
+      <w:r>
+        <w:t>Ruled out that the error occurred as a result of selling an item that was stocked in another location.</w:t>
       </w:r>
       <w:bookmarkStart w:id="0" w:name="_GoBack"/>
       <w:bookmarkEnd w:id="0"/>
@@ -51,223 +130,23 @@
           <w:b/>
           <w:bCs/>
         </w:rPr>
-        <w:t>Description:</w:t>
-      </w:r>
-      <w:r>
-        <w:t xml:space="preserve"> What were you doing that caused the error? (Please be as specific as possible)</w:t>
-      </w:r>
-    </w:p>
-    <w:p>
-      <w:r>
-        <w:t>Code: -2146232060</w:t>
-      </w:r>
-    </w:p>
-    <w:p>
-      <w:r>
-        <w:t>Error: ‘Invalid object name ‘’</w:t>
-      </w:r>
-      <w:proofErr w:type="spellStart"/>
-      <w:r>
-        <w:t>tbl</w:t>
-      </w:r>
-      <w:proofErr w:type="spellEnd"/>
-      <w:r>
-        <w:t>_’’.’</w:t>
-      </w:r>
-    </w:p>
-    <w:p>
-      <w:r>
-        <w:t>Dates Occurred: 9/20/2017, 10/2/2017, 10/3/2017, 10/4/2017, 10/16/2017</w:t>
-      </w:r>
-    </w:p>
-    <w:p>
-      <w:r>
-        <w:t xml:space="preserve">Pages: </w:t>
-      </w:r>
-      <w:proofErr w:type="spellStart"/>
-      <w:r>
-        <w:t>SalesCart</w:t>
-      </w:r>
-      <w:proofErr w:type="spellEnd"/>
-      <w:r>
-        <w:t xml:space="preserve"> &amp; </w:t>
-      </w:r>
-      <w:proofErr w:type="spellStart"/>
-      <w:r>
-        <w:t>SalesCheckout</w:t>
-      </w:r>
-      <w:proofErr w:type="spellEnd"/>
-    </w:p>
-    <w:p>
-      <w:r>
-        <w:t xml:space="preserve">Method: </w:t>
-      </w:r>
-      <w:proofErr w:type="spellStart"/>
-      <w:r>
-        <w:t>OnRowDeleteing</w:t>
-      </w:r>
-      <w:proofErr w:type="spellEnd"/>
-      <w:r>
-        <w:t xml:space="preserve"> &amp; </w:t>
-      </w:r>
-      <w:proofErr w:type="spellStart"/>
-      <w:r>
-        <w:t>btnCancelSale_Click</w:t>
-      </w:r>
-      <w:proofErr w:type="spellEnd"/>
-    </w:p>
-    <w:p>
-      <w:pPr>
-        <w:rPr>
-          <w:rFonts w:cstheme="minorHAnsi"/>
-          <w:color w:val="000000"/>
-        </w:rPr>
-      </w:pPr>
-      <w:r>
-        <w:t xml:space="preserve">**Most Likely Procedures: </w:t>
-      </w:r>
-      <w:proofErr w:type="spellStart"/>
-      <w:proofErr w:type="gramStart"/>
-      <w:r>
-        <w:t>idu.updateQuantity</w:t>
-      </w:r>
-      <w:proofErr w:type="spellEnd"/>
-      <w:proofErr w:type="gramEnd"/>
-      <w:r>
-        <w:t xml:space="preserve"> &amp; </w:t>
-      </w:r>
-      <w:proofErr w:type="spellStart"/>
-      <w:r>
-        <w:rPr>
-          <w:rFonts w:cstheme="minorHAnsi"/>
-          <w:color w:val="000000"/>
-        </w:rPr>
-        <w:t>removeQTYfromInventoryWithSKU</w:t>
-      </w:r>
-      <w:proofErr w:type="spellEnd"/>
-    </w:p>
-    <w:p>
-      <w:pPr>
-        <w:rPr>
-          <w:rFonts w:cstheme="minorHAnsi"/>
-          <w:color w:val="000000"/>
-        </w:rPr>
-      </w:pPr>
-      <w:r>
-        <w:rPr>
-          <w:rFonts w:cstheme="minorHAnsi"/>
-          <w:color w:val="000000"/>
-        </w:rPr>
-        <w:t xml:space="preserve">**Possible Cause: the </w:t>
-      </w:r>
-      <w:proofErr w:type="spellStart"/>
-      <w:r>
-        <w:rPr>
-          <w:rFonts w:cstheme="minorHAnsi"/>
-          <w:color w:val="000000"/>
-        </w:rPr>
-        <w:t>typeID</w:t>
-      </w:r>
-      <w:proofErr w:type="spellEnd"/>
-      <w:r>
-        <w:rPr>
-          <w:rFonts w:cstheme="minorHAnsi"/>
-          <w:color w:val="000000"/>
-        </w:rPr>
-        <w:t xml:space="preserve"> for the item in cart does not match a </w:t>
-      </w:r>
-      <w:proofErr w:type="spellStart"/>
-      <w:r>
-        <w:rPr>
-          <w:rFonts w:cstheme="minorHAnsi"/>
-          <w:color w:val="000000"/>
-        </w:rPr>
-        <w:t>typeID</w:t>
-      </w:r>
-      <w:proofErr w:type="spellEnd"/>
-      <w:r>
-        <w:rPr>
-          <w:rFonts w:cstheme="minorHAnsi"/>
-          <w:color w:val="000000"/>
-        </w:rPr>
-        <w:t xml:space="preserve"> in </w:t>
-      </w:r>
-      <w:proofErr w:type="spellStart"/>
-      <w:r>
-        <w:rPr>
-          <w:rFonts w:cstheme="minorHAnsi"/>
-          <w:color w:val="000000"/>
-        </w:rPr>
-        <w:t>tbl_itemType</w:t>
-      </w:r>
-      <w:proofErr w:type="spellEnd"/>
-      <w:r>
-        <w:rPr>
-          <w:rFonts w:cstheme="minorHAnsi"/>
-          <w:color w:val="000000"/>
-        </w:rPr>
-        <w:t xml:space="preserve">. Looked through all items in stock in Dev database </w:t>
-      </w:r>
-      <w:r>
-        <w:rPr>
-          <w:rFonts w:cstheme="minorHAnsi"/>
-          <w:color w:val="000000"/>
-        </w:rPr>
-        <w:t xml:space="preserve">and they all have a 1, 2, or 3 </w:t>
-      </w:r>
-      <w:proofErr w:type="gramStart"/>
-      <w:r>
-        <w:rPr>
-          <w:rFonts w:cstheme="minorHAnsi"/>
-          <w:color w:val="000000"/>
-        </w:rPr>
-        <w:t>type</w:t>
-      </w:r>
-      <w:proofErr w:type="gramEnd"/>
-      <w:r>
-        <w:rPr>
-          <w:rFonts w:cstheme="minorHAnsi"/>
-          <w:color w:val="000000"/>
-        </w:rPr>
-        <w:t xml:space="preserve">. These will match in the table. </w:t>
-      </w:r>
-    </w:p>
-    <w:p>
-      <w:r>
-        <w:t>Error occurred again on 10/31, after discounting an item to $0 cost and processing the sale. Then it occurred on the next transaction. Tried to duplicate in the dev database but was unsuccessful.</w:t>
-      </w:r>
-    </w:p>
+        <w:t xml:space="preserve">Intention: </w:t>
+      </w:r>
+      <w:r>
+        <w:t>What did you expect to happen?</w:t>
+      </w:r>
+    </w:p>
+    <w:p/>
     <w:p>
       <w:r>
         <w:rPr>
           <w:b/>
           <w:bCs/>
         </w:rPr>
-        <w:t xml:space="preserve">Intention: </w:t>
-      </w:r>
-      <w:r>
-        <w:t>What did you expect to happen?</w:t>
-      </w:r>
-    </w:p>
-    <w:p/>
-    <w:p>
-      <w:r>
-        <w:rPr>
-          <w:b/>
-          <w:bCs/>
-        </w:rPr>
         <w:t>Affected Items:</w:t>
       </w:r>
       <w:r>
-        <w:t xml:space="preserve"> Please list the </w:t>
-      </w:r>
-      <w:proofErr w:type="spellStart"/>
-      <w:r>
-        <w:t>sku</w:t>
-      </w:r>
-      <w:proofErr w:type="spellEnd"/>
-      <w:r>
-        <w:t>, invoice number, customer number, or any identifiable information.</w:t>
+        <w:t xml:space="preserve"> Please list the sku, invoice number, customer number, or any identifiable information.</w:t>
       </w:r>
     </w:p>
     <w:p/>

</xml_diff>

<commit_message>
update date on error tracking
</commit_message>
<xml_diff>
--- a/Error Tracking/POS Error Tracking Report_InvalidObjectNameTbl_.docx
+++ b/Error Tracking/POS Error Tracking Report_InvalidObjectNameTbl_.docx
@@ -32,10 +32,27 @@
     </w:p>
     <w:p>
       <w:r>
-        <w:t>Trying a resolution of setting the Session[“ItemsInCart”] to null prior to the sale and Page Load event. Will track status to find out if this overall solves the error or causes an underlying problem.</w:t>
-      </w:r>
-      <w:r>
-        <w:t xml:space="preserve"> – 11/01</w:t>
+        <w:t>Trying a resolution of setting the Session[“</w:t>
+      </w:r>
+      <w:proofErr w:type="spellStart"/>
+      <w:r>
+        <w:t>ItemsInCart</w:t>
+      </w:r>
+      <w:proofErr w:type="spellEnd"/>
+      <w:r>
+        <w:t xml:space="preserve">”] to null prior to the sale and Page Load event. Will track status to find out if this overall solves the error or </w:t>
+      </w:r>
+      <w:r>
+        <w:t>shows the</w:t>
+      </w:r>
+      <w:r>
+        <w:t xml:space="preserve"> underlying problem.</w:t>
+      </w:r>
+      <w:r>
+        <w:t xml:space="preserve"> – 11/</w:t>
+      </w:r>
+      <w:r>
+        <w:t>13</w:t>
       </w:r>
       <w:bookmarkStart w:id="0" w:name="_GoBack"/>
       <w:bookmarkEnd w:id="0"/>
@@ -59,7 +76,15 @@
     </w:p>
     <w:p>
       <w:r>
-        <w:t>Error: ‘Invalid object name ‘’tbl_’’.’</w:t>
+        <w:t>Error: ‘Invalid object name ‘’</w:t>
+      </w:r>
+      <w:proofErr w:type="spellStart"/>
+      <w:r>
+        <w:t>tbl</w:t>
+      </w:r>
+      <w:proofErr w:type="spellEnd"/>
+      <w:r>
+        <w:t>_’’.’</w:t>
       </w:r>
     </w:p>
     <w:p>
@@ -69,13 +94,39 @@
     </w:p>
     <w:p>
       <w:r>
-        <w:t>Pages: SalesCart &amp; SalesCheckout</w:t>
-      </w:r>
-    </w:p>
-    <w:p>
-      <w:r>
-        <w:t>Method: OnRowDeleteing &amp; btnCancelSale_Click</w:t>
-      </w:r>
+        <w:t xml:space="preserve">Pages: </w:t>
+      </w:r>
+      <w:proofErr w:type="spellStart"/>
+      <w:r>
+        <w:t>SalesCart</w:t>
+      </w:r>
+      <w:proofErr w:type="spellEnd"/>
+      <w:r>
+        <w:t xml:space="preserve"> &amp; </w:t>
+      </w:r>
+      <w:proofErr w:type="spellStart"/>
+      <w:r>
+        <w:t>SalesCheckout</w:t>
+      </w:r>
+      <w:proofErr w:type="spellEnd"/>
+    </w:p>
+    <w:p>
+      <w:r>
+        <w:t xml:space="preserve">Method: </w:t>
+      </w:r>
+      <w:proofErr w:type="spellStart"/>
+      <w:r>
+        <w:t>OnRowDeleteing</w:t>
+      </w:r>
+      <w:proofErr w:type="spellEnd"/>
+      <w:r>
+        <w:t xml:space="preserve"> &amp; </w:t>
+      </w:r>
+      <w:proofErr w:type="spellStart"/>
+      <w:r>
+        <w:t>btnCancelSale_Click</w:t>
+      </w:r>
+      <w:proofErr w:type="spellEnd"/>
     </w:p>
     <w:p>
       <w:pPr>
@@ -85,8 +136,19 @@
         </w:rPr>
       </w:pPr>
       <w:r>
-        <w:t xml:space="preserve">**Most Likely Procedures: idu.updateQuantity &amp; </w:t>
-      </w:r>
+        <w:t xml:space="preserve">**Most Likely Procedures: </w:t>
+      </w:r>
+      <w:proofErr w:type="spellStart"/>
+      <w:proofErr w:type="gramStart"/>
+      <w:r>
+        <w:t>idu.updateQuantity</w:t>
+      </w:r>
+      <w:proofErr w:type="spellEnd"/>
+      <w:proofErr w:type="gramEnd"/>
+      <w:r>
+        <w:t xml:space="preserve"> &amp; </w:t>
+      </w:r>
+      <w:proofErr w:type="spellStart"/>
       <w:r>
         <w:rPr>
           <w:rFonts w:cstheme="minorHAnsi"/>
@@ -94,6 +156,7 @@
         </w:rPr>
         <w:t>removeQTYfromInventoryWithSKU</w:t>
       </w:r>
+      <w:proofErr w:type="spellEnd"/>
     </w:p>
     <w:p>
       <w:pPr>
@@ -107,14 +170,78 @@
           <w:rFonts w:cstheme="minorHAnsi"/>
           <w:color w:val="000000"/>
         </w:rPr>
-        <w:t xml:space="preserve">**Possible Cause: the typeID for the item in cart does not match a typeID in tbl_itemType. Looked through all items in stock in Dev database </w:t>
-      </w:r>
-      <w:r>
-        <w:rPr>
-          <w:rFonts w:cstheme="minorHAnsi"/>
-          <w:color w:val="000000"/>
-        </w:rPr>
-        <w:t xml:space="preserve">and they all have a 1, 2, or 3 type. These will match in the table. </w:t>
+        <w:t xml:space="preserve">**Possible Cause: the </w:t>
+      </w:r>
+      <w:proofErr w:type="spellStart"/>
+      <w:r>
+        <w:rPr>
+          <w:rFonts w:cstheme="minorHAnsi"/>
+          <w:color w:val="000000"/>
+        </w:rPr>
+        <w:t>typeID</w:t>
+      </w:r>
+      <w:proofErr w:type="spellEnd"/>
+      <w:r>
+        <w:rPr>
+          <w:rFonts w:cstheme="minorHAnsi"/>
+          <w:color w:val="000000"/>
+        </w:rPr>
+        <w:t xml:space="preserve"> for the item in cart does not match a </w:t>
+      </w:r>
+      <w:proofErr w:type="spellStart"/>
+      <w:r>
+        <w:rPr>
+          <w:rFonts w:cstheme="minorHAnsi"/>
+          <w:color w:val="000000"/>
+        </w:rPr>
+        <w:t>typeID</w:t>
+      </w:r>
+      <w:proofErr w:type="spellEnd"/>
+      <w:r>
+        <w:rPr>
+          <w:rFonts w:cstheme="minorHAnsi"/>
+          <w:color w:val="000000"/>
+        </w:rPr>
+        <w:t xml:space="preserve"> in </w:t>
+      </w:r>
+      <w:proofErr w:type="spellStart"/>
+      <w:r>
+        <w:rPr>
+          <w:rFonts w:cstheme="minorHAnsi"/>
+          <w:color w:val="000000"/>
+        </w:rPr>
+        <w:t>tbl_itemType</w:t>
+      </w:r>
+      <w:proofErr w:type="spellEnd"/>
+      <w:r>
+        <w:rPr>
+          <w:rFonts w:cstheme="minorHAnsi"/>
+          <w:color w:val="000000"/>
+        </w:rPr>
+        <w:t xml:space="preserve">. Looked through all items in stock in Dev database </w:t>
+      </w:r>
+      <w:r>
+        <w:rPr>
+          <w:rFonts w:cstheme="minorHAnsi"/>
+          <w:color w:val="000000"/>
+        </w:rPr>
+        <w:t xml:space="preserve">and they all have a 1, 2, or 3 </w:t>
+      </w:r>
+      <w:proofErr w:type="gramStart"/>
+      <w:r>
+        <w:rPr>
+          <w:rFonts w:cstheme="minorHAnsi"/>
+          <w:color w:val="000000"/>
+        </w:rPr>
+        <w:t>type</w:t>
+      </w:r>
+      <w:proofErr w:type="gramEnd"/>
+      <w:r>
+        <w:rPr>
+          <w:rFonts w:cstheme="minorHAnsi"/>
+          <w:color w:val="000000"/>
+        </w:rPr>
+        <w:t xml:space="preserve">. These will match in the table. </w:t>
       </w:r>
     </w:p>
     <w:p>
@@ -124,7 +251,15 @@
     </w:p>
     <w:p>
       <w:r>
-        <w:t>Ruled out that the error occurred as a result of selling an item that was stocked in another location.</w:t>
+        <w:t xml:space="preserve">Ruled out that the error occurred </w:t>
+      </w:r>
+      <w:proofErr w:type="gramStart"/>
+      <w:r>
+        <w:t>as a result of</w:t>
+      </w:r>
+      <w:proofErr w:type="gramEnd"/>
+      <w:r>
+        <w:t xml:space="preserve"> selling an item that was stocked in another location.</w:t>
       </w:r>
     </w:p>
     <w:p>
@@ -149,7 +284,15 @@
         <w:t>Affected Items:</w:t>
       </w:r>
       <w:r>
-        <w:t xml:space="preserve"> Please list the sku, invoice number, customer number, or any identifiable information.</w:t>
+        <w:t xml:space="preserve"> Please list the </w:t>
+      </w:r>
+      <w:proofErr w:type="spellStart"/>
+      <w:r>
+        <w:t>sku</w:t>
+      </w:r>
+      <w:proofErr w:type="spellEnd"/>
+      <w:r>
+        <w:t>, invoice number, customer number, or any identifiable information.</w:t>
       </w:r>
     </w:p>
     <w:p/>

</xml_diff>